<commit_message>
added updated GYNR files to /download
</commit_message>
<xml_diff>
--- a/download/GetYourNextRaise_Worksheet.docx
+++ b/download/GetYourNextRaise_Worksheet.docx
@@ -20,7 +20,7 @@
           <w:szCs w:val="36"/>
         </w:rPr>
         <w:drawing>
-          <wp:inline distT="0" distB="0" distL="0" distR="0" wp14:anchorId="07358457" wp14:editId="72322EF1">
+          <wp:inline distT="0" distB="0" distL="0" distR="0" wp14:anchorId="07358457" wp14:editId="5B26FB1A">
             <wp:extent cx="5473700" cy="2743200"/>
             <wp:effectExtent l="0" t="0" r="12700" b="0"/>
             <wp:docPr id="2" name="Picture 2" descr="Macintosh HD:Users:Josh:Desktop:Dropbox:jekyll:fsn:images:GetYourNextRaise.png">
@@ -122,47 +122,56 @@
     <w:p>
       <w:pPr>
         <w:rPr>
+          <w:rFonts w:asciiTheme="majorHAnsi" w:hAnsiTheme="majorHAnsi"/>
+          <w:b/>
+        </w:rPr>
+      </w:pPr>
+      <w:r>
+        <w:rPr>
+          <w:rFonts w:asciiTheme="majorHAnsi" w:hAnsiTheme="majorHAnsi"/>
+          <w:b/>
+        </w:rPr>
+        <w:t xml:space="preserve">Learn more </w:t>
+      </w:r>
+      <w:r>
+        <w:rPr>
+          <w:rFonts w:asciiTheme="majorHAnsi" w:hAnsiTheme="majorHAnsi"/>
+          <w:b/>
+        </w:rPr>
+        <w:t xml:space="preserve">about </w:t>
+      </w:r>
+      <w:r>
+        <w:rPr>
+          <w:rFonts w:asciiTheme="majorHAnsi" w:hAnsiTheme="majorHAnsi"/>
+          <w:b/>
+          <w:i/>
+        </w:rPr>
+        <w:t>Get Your Next Raise</w:t>
+      </w:r>
+      <w:r>
+        <w:rPr>
+          <w:rFonts w:asciiTheme="majorHAnsi" w:hAnsiTheme="majorHAnsi"/>
+          <w:b/>
+        </w:rPr>
+        <w:t>:</w:t>
+      </w:r>
+    </w:p>
+    <w:p>
+      <w:pPr>
+        <w:rPr>
+          <w:rFonts w:asciiTheme="majorHAnsi" w:hAnsiTheme="majorHAnsi"/>
+          <w:b/>
+        </w:rPr>
+      </w:pPr>
+    </w:p>
+    <w:p>
+      <w:pPr>
+        <w:rPr>
           <w:rStyle w:val="Hyperlink"/>
           <w:rFonts w:asciiTheme="majorHAnsi" w:hAnsiTheme="majorHAnsi"/>
           <w:b/>
         </w:rPr>
       </w:pPr>
-      <w:r>
-        <w:rPr>
-          <w:rFonts w:asciiTheme="majorHAnsi" w:hAnsiTheme="majorHAnsi"/>
-          <w:b/>
-        </w:rPr>
-        <w:t xml:space="preserve">Learn more </w:t>
-      </w:r>
-      <w:r>
-        <w:rPr>
-          <w:rFonts w:asciiTheme="majorHAnsi" w:hAnsiTheme="majorHAnsi"/>
-          <w:b/>
-        </w:rPr>
-        <w:t xml:space="preserve">about </w:t>
-      </w:r>
-      <w:r>
-        <w:rPr>
-          <w:rFonts w:asciiTheme="majorHAnsi" w:hAnsiTheme="majorHAnsi"/>
-          <w:b/>
-          <w:i/>
-        </w:rPr>
-        <w:t>Get Your Next Raise</w:t>
-      </w:r>
-      <w:r>
-        <w:rPr>
-          <w:rFonts w:asciiTheme="majorHAnsi" w:hAnsiTheme="majorHAnsi"/>
-          <w:b/>
-        </w:rPr>
-        <w:t>:</w:t>
-      </w:r>
-      <w:r>
-        <w:rPr>
-          <w:rFonts w:asciiTheme="majorHAnsi" w:hAnsiTheme="majorHAnsi"/>
-          <w:b/>
-        </w:rPr>
-        <w:t xml:space="preserve"> </w:t>
-      </w:r>
       <w:hyperlink r:id="rId11" w:history="1">
         <w:r>
           <w:rPr>
@@ -170,7 +179,7 @@
             <w:rFonts w:asciiTheme="majorHAnsi" w:hAnsiTheme="majorHAnsi"/>
             <w:b/>
           </w:rPr>
-          <w:t>GetYourNextRaise.com</w:t>
+          <w:t>https://fearlesssalarynegotiation.com/get-your-next-raise/</w:t>
         </w:r>
       </w:hyperlink>
     </w:p>
@@ -1852,6 +1861,7 @@
         <w:temporary/>
         <w:showingPlcHdr/>
       </w:sdtPr>
+      <w:sdtEndPr/>
       <w:sdtContent>
         <w:r>
           <w:t>[Type text]</w:t>
@@ -1870,6 +1880,7 @@
         <w:temporary/>
         <w:showingPlcHdr/>
       </w:sdtPr>
+      <w:sdtEndPr/>
       <w:sdtContent>
         <w:r>
           <w:t>[Type text]</w:t>
@@ -1888,6 +1899,7 @@
         <w:temporary/>
         <w:showingPlcHdr/>
       </w:sdtPr>
+      <w:sdtEndPr/>
       <w:sdtContent>
         <w:r>
           <w:t>[Type text]</w:t>
@@ -1998,7 +2010,7 @@
           <w:sz w:val="18"/>
           <w:szCs w:val="18"/>
         </w:rPr>
-        <w:t>GetYourNextRaise.com</w:t>
+        <w:t>https://fearlesssalarynegotiation.com/get-your-next-raise/</w:t>
       </w:r>
     </w:hyperlink>
   </w:p>
@@ -3263,6 +3275,7 @@
   <w:style w:type="character" w:default="1" w:styleId="DefaultParagraphFont">
     <w:name w:val="Default Paragraph Font"/>
     <w:uiPriority w:val="1"/>
+    <w:semiHidden/>
     <w:unhideWhenUsed/>
   </w:style>
   <w:style w:type="table" w:default="1" w:styleId="TableNormal">
@@ -3586,6 +3599,7 @@
   <w:style w:type="character" w:default="1" w:styleId="DefaultParagraphFont">
     <w:name w:val="Default Paragraph Font"/>
     <w:uiPriority w:val="1"/>
+    <w:semiHidden/>
     <w:unhideWhenUsed/>
   </w:style>
   <w:style w:type="table" w:default="1" w:styleId="TableNormal">
@@ -3848,14 +3862,15 @@
     <w:charset w:val="00"/>
     <w:family w:val="auto"/>
     <w:pitch w:val="variable"/>
-    <w:sig w:usb0="E0002AFF" w:usb1="C0007841" w:usb2="00000009" w:usb3="00000000" w:csb0="000001FF" w:csb1="00000000"/>
+    <w:sig w:usb0="00000003" w:usb1="00000000" w:usb2="00000000" w:usb3="00000000" w:csb0="00000001" w:csb1="00000000"/>
   </w:font>
   <w:font w:name="Courier New">
     <w:panose1 w:val="02070309020205020404"/>
-    <w:charset w:val="00"/>
-    <w:family w:val="auto"/>
-    <w:pitch w:val="variable"/>
-    <w:sig w:usb0="E0002AFF" w:usb1="C0007843" w:usb2="00000009" w:usb3="00000000" w:csb0="000001FF" w:csb1="00000000"/>
+    <w:charset w:val="4D"/>
+    <w:family w:val="modern"/>
+    <w:notTrueType/>
+    <w:pitch w:val="fixed"/>
+    <w:sig w:usb0="00000003" w:usb1="00000000" w:usb2="00000000" w:usb3="00000000" w:csb0="00000001" w:csb1="00000000"/>
   </w:font>
   <w:font w:name="Wingdings">
     <w:panose1 w:val="05000000000000000000"/>
@@ -3869,12 +3884,14 @@
     <w:charset w:val="00"/>
     <w:family w:val="auto"/>
     <w:pitch w:val="variable"/>
-    <w:sig w:usb0="E00002FF" w:usb1="400004FF" w:usb2="00000000" w:usb3="00000000" w:csb0="0000019F" w:csb1="00000000"/>
+    <w:sig w:usb0="00000003" w:usb1="00000000" w:usb2="00000000" w:usb3="00000000" w:csb0="00000001" w:csb1="00000000"/>
   </w:font>
   <w:font w:name="ＭＳ 明朝">
-    <w:charset w:val="4E"/>
-    <w:family w:val="auto"/>
-    <w:pitch w:val="variable"/>
+    <w:panose1 w:val="00000000000000000000"/>
+    <w:charset w:val="80"/>
+    <w:family w:val="roman"/>
+    <w:notTrueType/>
+    <w:pitch w:val="fixed"/>
     <w:sig w:usb0="00000001" w:usb1="08070000" w:usb2="00000010" w:usb3="00000000" w:csb0="00020000" w:csb1="00000000"/>
   </w:font>
   <w:font w:name="Lucida Grande">
@@ -3889,7 +3906,7 @@
     <w:charset w:val="00"/>
     <w:family w:val="auto"/>
     <w:pitch w:val="variable"/>
-    <w:sig w:usb0="00000287" w:usb1="00000000" w:usb2="00000000" w:usb3="00000000" w:csb0="0000009F" w:csb1="00000000"/>
+    <w:sig w:usb0="00000003" w:usb1="00000000" w:usb2="00000000" w:usb3="00000000" w:csb0="00000001" w:csb1="00000000"/>
   </w:font>
   <w:font w:name="Calibri">
     <w:panose1 w:val="020F0502020204030204"/>
@@ -3906,9 +3923,11 @@
     <w:sig w:usb0="E0002AFF" w:usb1="C0007843" w:usb2="00000009" w:usb3="00000000" w:csb0="000001FF" w:csb1="00000000"/>
   </w:font>
   <w:font w:name="ＭＳ ゴシック">
-    <w:charset w:val="4E"/>
-    <w:family w:val="auto"/>
-    <w:pitch w:val="variable"/>
+    <w:panose1 w:val="00000000000000000000"/>
+    <w:charset w:val="80"/>
+    <w:family w:val="modern"/>
+    <w:notTrueType/>
+    <w:pitch w:val="fixed"/>
     <w:sig w:usb0="00000001" w:usb1="08070000" w:usb2="00000010" w:usb3="00000000" w:csb0="00020000" w:csb1="00000000"/>
   </w:font>
 </w:fonts>
@@ -4707,7 +4726,7 @@
 </file>
 
 <file path=customXml/itemProps1.xml><?xml version="1.0" encoding="utf-8"?>
-<ds:datastoreItem xmlns:ds="http://schemas.openxmlformats.org/officeDocument/2006/customXml" ds:itemID="{964F6216-F3A6-C44C-A8AF-30E52378E90E}">
+<ds:datastoreItem xmlns:ds="http://schemas.openxmlformats.org/officeDocument/2006/customXml" ds:itemID="{AF7545C3-8099-2546-B0B0-86C746D08CD6}">
   <ds:schemaRefs>
     <ds:schemaRef ds:uri="http://schemas.openxmlformats.org/officeDocument/2006/bibliography"/>
   </ds:schemaRefs>

</xml_diff>